<commit_message>
Fix wedding rules page
</commit_message>
<xml_diff>
--- a/wedding/Rules.docx
+++ b/wedding/Rules.docx
@@ -22,6 +22,58 @@
           <w:lang w:val="en-AU" w:eastAsia="en-AU"/>
         </w:rPr>
       </w:pPr>
+    </w:p>
+    <w:p>
+      <w:pPr>
+        <w:spacing w:before="360" w:after="120"/>
+        <w:jc w:val="center"/>
+        <w:outlineLvl w:val="1"/>
+        <w:rPr>
+          <w:rFonts w:ascii="Monotype Corsiva" w:hAnsi="Monotype Corsiva" w:cs="Arial"/>
+          <w:color w:val="000000"/>
+          <w:sz w:val="56"/>
+          <w:szCs w:val="56"/>
+          <w:lang w:val="en-AU" w:eastAsia="en-AU"/>
+        </w:rPr>
+      </w:pPr>
+    </w:p>
+    <w:p>
+      <w:pPr>
+        <w:spacing w:before="360" w:after="120"/>
+        <w:jc w:val="center"/>
+        <w:outlineLvl w:val="1"/>
+        <w:rPr>
+          <w:rFonts w:ascii="Monotype Corsiva" w:hAnsi="Monotype Corsiva" w:cs="Times New Roman"/>
+          <w:b/>
+          <w:bCs/>
+          <w:sz w:val="56"/>
+          <w:szCs w:val="56"/>
+          <w:lang w:val="en-AU" w:eastAsia="en-AU"/>
+        </w:rPr>
+      </w:pPr>
+      <w:r>
+        <w:rPr>
+          <w:rFonts w:ascii="Monotype Corsiva" w:hAnsi="Monotype Corsiva" w:cs="Arial"/>
+          <w:color w:val="000000"/>
+          <w:sz w:val="56"/>
+          <w:szCs w:val="56"/>
+          <w:lang w:val="en-AU" w:eastAsia="en-AU"/>
+        </w:rPr>
+        <w:t>Ye Olde Rules to a Wedding</w:t>
+      </w:r>
+    </w:p>
+    <w:p>
+      <w:pPr>
+        <w:spacing w:after="320"/>
+        <w:jc w:val="center"/>
+        <w:rPr>
+          <w:rFonts w:ascii="Calibri" w:hAnsi="Calibri" w:cs="Calibri"/>
+          <w:color w:val="666666"/>
+          <w:sz w:val="36"/>
+          <w:szCs w:val="36"/>
+          <w:lang w:val="en-AU" w:eastAsia="en-AU"/>
+        </w:rPr>
+      </w:pPr>
       <w:r>
         <w:rPr>
           <w:noProof/>
@@ -29,14 +81,14 @@
         <w:drawing>
           <wp:anchor distT="0" distB="0" distL="114300" distR="114300" simplePos="0" relativeHeight="251658240" behindDoc="1" locked="0" layoutInCell="1" allowOverlap="1" wp14:anchorId="7D331A8A">
             <wp:simplePos x="0" y="0"/>
-            <wp:positionH relativeFrom="column">
-              <wp:posOffset>-519199</wp:posOffset>
+            <wp:positionH relativeFrom="page">
+              <wp:align>right</wp:align>
             </wp:positionH>
             <wp:positionV relativeFrom="paragraph">
-              <wp:posOffset>-17686</wp:posOffset>
+              <wp:posOffset>155575</wp:posOffset>
             </wp:positionV>
-            <wp:extent cx="4946072" cy="8913504"/>
-            <wp:effectExtent l="0" t="0" r="6985" b="1905"/>
+            <wp:extent cx="3942900" cy="7105650"/>
+            <wp:effectExtent l="0" t="0" r="635" b="0"/>
             <wp:wrapNone/>
             <wp:docPr id="6" name="Picture 6" descr="Image result for wedding invitations border&quot;"/>
             <wp:cNvGraphicFramePr>
@@ -65,9 +117,9 @@
                     </a:stretch>
                   </pic:blipFill>
                   <pic:spPr bwMode="auto">
-                    <a:xfrm>
+                    <a:xfrm flipH="1">
                       <a:off x="0" y="0"/>
-                      <a:ext cx="4946072" cy="8913504"/>
+                      <a:ext cx="3942900" cy="7105650"/>
                     </a:xfrm>
                     <a:prstGeom prst="rect">
                       <a:avLst/>
@@ -92,179 +144,18 @@
     </w:p>
     <w:p>
       <w:pPr>
-        <w:spacing w:before="360" w:after="120"/>
-        <w:jc w:val="center"/>
-        <w:outlineLvl w:val="1"/>
-        <w:rPr>
-          <w:rFonts w:ascii="Monotype Corsiva" w:hAnsi="Monotype Corsiva" w:cs="Arial"/>
-          <w:color w:val="000000"/>
-          <w:sz w:val="56"/>
-          <w:szCs w:val="56"/>
-          <w:lang w:val="en-AU" w:eastAsia="en-AU"/>
-        </w:rPr>
-      </w:pPr>
-    </w:p>
-    <w:p>
-      <w:pPr>
-        <w:spacing w:before="360" w:after="120"/>
-        <w:jc w:val="center"/>
-        <w:outlineLvl w:val="1"/>
-        <w:rPr>
-          <w:rFonts w:ascii="Monotype Corsiva" w:hAnsi="Monotype Corsiva" w:cs="Times New Roman"/>
-          <w:b/>
-          <w:bCs/>
-          <w:sz w:val="56"/>
-          <w:szCs w:val="56"/>
-          <w:lang w:val="en-AU" w:eastAsia="en-AU"/>
-        </w:rPr>
-      </w:pPr>
-      <w:r>
-        <w:rPr>
-          <w:rFonts w:ascii="Monotype Corsiva" w:hAnsi="Monotype Corsiva" w:cs="Arial"/>
-          <w:color w:val="000000"/>
-          <w:sz w:val="56"/>
-          <w:szCs w:val="56"/>
-          <w:lang w:val="en-AU" w:eastAsia="en-AU"/>
-        </w:rPr>
-        <w:t xml:space="preserve">Chad and </w:t>
-      </w:r>
-      <w:proofErr w:type="spellStart"/>
-      <w:r>
-        <w:rPr>
-          <w:rFonts w:ascii="Monotype Corsiva" w:hAnsi="Monotype Corsiva" w:cs="Arial"/>
-          <w:color w:val="000000"/>
-          <w:sz w:val="56"/>
-          <w:szCs w:val="56"/>
-          <w:lang w:val="en-AU" w:eastAsia="en-AU"/>
-        </w:rPr>
-        <w:t>Carolla’s</w:t>
-      </w:r>
-      <w:proofErr w:type="spellEnd"/>
-      <w:r>
-        <w:rPr>
-          <w:rFonts w:ascii="Monotype Corsiva" w:hAnsi="Monotype Corsiva" w:cs="Arial"/>
-          <w:color w:val="000000"/>
-          <w:sz w:val="56"/>
-          <w:szCs w:val="56"/>
-          <w:lang w:val="en-AU" w:eastAsia="en-AU"/>
-        </w:rPr>
-        <w:t xml:space="preserve"> Wedding Schedule</w:t>
-      </w:r>
-    </w:p>
-    <w:p>
-      <w:pPr>
-        <w:spacing w:after="320"/>
-        <w:jc w:val="center"/>
-        <w:rPr>
-          <w:rFonts w:ascii="Calibri" w:hAnsi="Calibri" w:cs="Calibri"/>
-          <w:color w:val="666666"/>
-          <w:sz w:val="36"/>
-          <w:szCs w:val="36"/>
-          <w:lang w:val="en-AU" w:eastAsia="en-AU"/>
-        </w:rPr>
-      </w:pPr>
-    </w:p>
-    <w:p>
-      <w:pPr>
-        <w:spacing w:after="320"/>
-        <w:jc w:val="center"/>
-        <w:rPr>
-          <w:rFonts w:ascii="Calibri" w:hAnsi="Calibri" w:cs="Calibri"/>
-          <w:sz w:val="36"/>
-          <w:szCs w:val="36"/>
-          <w:lang w:val="en-AU" w:eastAsia="en-AU"/>
-        </w:rPr>
-      </w:pPr>
-      <w:r>
-        <w:rPr>
-          <w:rFonts w:ascii="Calibri" w:hAnsi="Calibri" w:cs="Calibri"/>
-          <w:color w:val="666666"/>
-          <w:sz w:val="36"/>
-          <w:szCs w:val="36"/>
-          <w:lang w:val="en-AU" w:eastAsia="en-AU"/>
-        </w:rPr>
-        <w:t>6pm: Greeting</w:t>
-      </w:r>
-    </w:p>
-    <w:p>
-      <w:pPr>
-        <w:spacing w:after="320"/>
-        <w:jc w:val="center"/>
-        <w:rPr>
-          <w:rFonts w:ascii="Calibri" w:hAnsi="Calibri" w:cs="Calibri"/>
-          <w:sz w:val="36"/>
-          <w:szCs w:val="36"/>
-          <w:lang w:val="en-AU" w:eastAsia="en-AU"/>
-        </w:rPr>
-      </w:pPr>
-      <w:r>
-        <w:rPr>
-          <w:rFonts w:ascii="Calibri" w:hAnsi="Calibri" w:cs="Calibri"/>
-          <w:color w:val="666666"/>
-          <w:sz w:val="36"/>
-          <w:szCs w:val="36"/>
-          <w:lang w:val="en-AU" w:eastAsia="en-AU"/>
-        </w:rPr>
-        <w:t>7pm: Photographs</w:t>
-      </w:r>
-    </w:p>
-    <w:p>
-      <w:pPr>
-        <w:spacing w:after="320"/>
-        <w:jc w:val="center"/>
-        <w:rPr>
-          <w:rFonts w:ascii="Calibri" w:hAnsi="Calibri" w:cs="Calibri"/>
-          <w:sz w:val="36"/>
-          <w:szCs w:val="36"/>
-          <w:lang w:val="en-AU" w:eastAsia="en-AU"/>
-        </w:rPr>
-      </w:pPr>
-      <w:r>
-        <w:rPr>
-          <w:rFonts w:ascii="Calibri" w:hAnsi="Calibri" w:cs="Calibri"/>
-          <w:color w:val="666666"/>
-          <w:sz w:val="36"/>
-          <w:szCs w:val="36"/>
-          <w:lang w:val="en-AU" w:eastAsia="en-AU"/>
-        </w:rPr>
-        <w:t>8pm: Cutting of the cake</w:t>
-      </w:r>
-    </w:p>
-    <w:p>
-      <w:pPr>
-        <w:spacing w:after="320"/>
-        <w:jc w:val="center"/>
-        <w:rPr>
-          <w:rFonts w:ascii="Calibri" w:hAnsi="Calibri" w:cs="Calibri"/>
-          <w:sz w:val="36"/>
-          <w:szCs w:val="36"/>
-          <w:lang w:val="en-AU" w:eastAsia="en-AU"/>
-        </w:rPr>
-      </w:pPr>
-      <w:r>
-        <w:rPr>
-          <w:rFonts w:ascii="Calibri" w:hAnsi="Calibri" w:cs="Calibri"/>
-          <w:color w:val="666666"/>
-          <w:sz w:val="36"/>
-          <w:szCs w:val="36"/>
-          <w:lang w:val="en-AU" w:eastAsia="en-AU"/>
-        </w:rPr>
-        <w:t>9pm: Ceremony</w:t>
-      </w:r>
-      <w:bookmarkStart w:id="0" w:name="_GoBack"/>
-      <w:bookmarkEnd w:id="0"/>
-    </w:p>
-    <w:p>
-      <w:pPr>
-        <w:ind w:left="360"/>
-        <w:jc w:val="center"/>
+        <w:pStyle w:val="NormalWeb"/>
+        <w:numPr>
+          <w:ilvl w:val="0"/>
+          <w:numId w:val="49"/>
+        </w:numPr>
+        <w:spacing w:before="0" w:beforeAutospacing="0" w:after="0" w:afterAutospacing="0"/>
         <w:textAlignment w:val="baseline"/>
         <w:rPr>
           <w:rFonts w:ascii="Calibri" w:hAnsi="Calibri" w:cs="Calibri"/>
           <w:color w:val="000000"/>
           <w:sz w:val="28"/>
           <w:szCs w:val="28"/>
-          <w:lang w:val="en-AU" w:eastAsia="en-AU"/>
         </w:rPr>
       </w:pPr>
       <w:r>
@@ -273,9 +164,180 @@
           <w:color w:val="000000"/>
           <w:sz w:val="28"/>
           <w:szCs w:val="28"/>
-          <w:lang w:val="en-AU" w:eastAsia="en-AU"/>
         </w:rPr>
-        <w:t>Flower</w:t>
+        <w:t>Once a wedding has been called, then it cannot be uncalled. The wedding MUST proceed.</w:t>
+      </w:r>
+    </w:p>
+    <w:p>
+      <w:pPr>
+        <w:pStyle w:val="NormalWeb"/>
+        <w:spacing w:before="0" w:beforeAutospacing="0" w:after="0" w:afterAutospacing="0"/>
+        <w:ind w:left="720"/>
+        <w:textAlignment w:val="baseline"/>
+        <w:rPr>
+          <w:rFonts w:ascii="Calibri" w:hAnsi="Calibri" w:cs="Calibri"/>
+          <w:color w:val="000000"/>
+          <w:sz w:val="28"/>
+          <w:szCs w:val="28"/>
+        </w:rPr>
+      </w:pPr>
+    </w:p>
+    <w:p>
+      <w:pPr>
+        <w:pStyle w:val="NormalWeb"/>
+        <w:numPr>
+          <w:ilvl w:val="0"/>
+          <w:numId w:val="49"/>
+        </w:numPr>
+        <w:spacing w:before="0" w:beforeAutospacing="0" w:after="0" w:afterAutospacing="0"/>
+        <w:textAlignment w:val="baseline"/>
+        <w:rPr>
+          <w:rFonts w:ascii="Calibri" w:hAnsi="Calibri" w:cs="Calibri"/>
+          <w:color w:val="000000"/>
+          <w:sz w:val="28"/>
+          <w:szCs w:val="28"/>
+        </w:rPr>
+      </w:pPr>
+      <w:r>
+        <w:rPr>
+          <w:rFonts w:ascii="Calibri" w:hAnsi="Calibri" w:cs="Calibri"/>
+          <w:color w:val="000000"/>
+          <w:sz w:val="28"/>
+          <w:szCs w:val="28"/>
+        </w:rPr>
+        <w:t>At the time of the ceremony, if the Groom cannot go through with the wedding then the Best Man MUST take their place.</w:t>
+      </w:r>
+    </w:p>
+    <w:p>
+      <w:pPr>
+        <w:pStyle w:val="NormalWeb"/>
+        <w:numPr>
+          <w:ilvl w:val="1"/>
+          <w:numId w:val="49"/>
+        </w:numPr>
+        <w:spacing w:before="0" w:beforeAutospacing="0" w:after="0" w:afterAutospacing="0"/>
+        <w:textAlignment w:val="baseline"/>
+        <w:rPr>
+          <w:rFonts w:ascii="Calibri" w:hAnsi="Calibri" w:cs="Calibri"/>
+          <w:color w:val="000000"/>
+          <w:sz w:val="28"/>
+          <w:szCs w:val="28"/>
+        </w:rPr>
+      </w:pPr>
+      <w:r>
+        <w:rPr>
+          <w:rFonts w:ascii="Calibri" w:hAnsi="Calibri" w:cs="Calibri"/>
+          <w:color w:val="000000"/>
+          <w:sz w:val="28"/>
+          <w:szCs w:val="28"/>
+        </w:rPr>
+        <w:t>If there is no Best Man, then the Bride MUST choose someone willing from those invited to the ceremony.</w:t>
+      </w:r>
+    </w:p>
+    <w:p>
+      <w:pPr>
+        <w:pStyle w:val="NormalWeb"/>
+        <w:spacing w:before="0" w:beforeAutospacing="0" w:after="0" w:afterAutospacing="0"/>
+        <w:ind w:left="1440"/>
+        <w:textAlignment w:val="baseline"/>
+        <w:rPr>
+          <w:rFonts w:ascii="Calibri" w:hAnsi="Calibri" w:cs="Calibri"/>
+          <w:color w:val="000000"/>
+          <w:sz w:val="28"/>
+          <w:szCs w:val="28"/>
+        </w:rPr>
+      </w:pPr>
+    </w:p>
+    <w:p>
+      <w:pPr>
+        <w:pStyle w:val="NormalWeb"/>
+        <w:numPr>
+          <w:ilvl w:val="0"/>
+          <w:numId w:val="49"/>
+        </w:numPr>
+        <w:spacing w:before="0" w:beforeAutospacing="0" w:after="0" w:afterAutospacing="0"/>
+        <w:textAlignment w:val="baseline"/>
+        <w:rPr>
+          <w:rFonts w:ascii="Calibri" w:hAnsi="Calibri" w:cs="Calibri"/>
+          <w:color w:val="000000"/>
+          <w:sz w:val="28"/>
+          <w:szCs w:val="28"/>
+        </w:rPr>
+      </w:pPr>
+      <w:r>
+        <w:rPr>
+          <w:rFonts w:ascii="Calibri" w:hAnsi="Calibri" w:cs="Calibri"/>
+          <w:color w:val="000000"/>
+          <w:sz w:val="28"/>
+          <w:szCs w:val="28"/>
+        </w:rPr>
+        <w:t>At the time of the ceremony, if the Bride cannot go through with the wedding then the Maid of Honour MUST take their place.</w:t>
+      </w:r>
+    </w:p>
+    <w:p>
+      <w:pPr>
+        <w:pStyle w:val="NormalWeb"/>
+        <w:numPr>
+          <w:ilvl w:val="1"/>
+          <w:numId w:val="49"/>
+        </w:numPr>
+        <w:spacing w:before="0" w:beforeAutospacing="0" w:after="0" w:afterAutospacing="0"/>
+        <w:textAlignment w:val="baseline"/>
+        <w:rPr>
+          <w:rFonts w:ascii="Calibri" w:hAnsi="Calibri" w:cs="Calibri"/>
+          <w:color w:val="000000"/>
+          <w:sz w:val="28"/>
+          <w:szCs w:val="28"/>
+        </w:rPr>
+      </w:pPr>
+      <w:r>
+        <w:rPr>
+          <w:rFonts w:ascii="Calibri" w:hAnsi="Calibri" w:cs="Calibri"/>
+          <w:color w:val="000000"/>
+          <w:sz w:val="28"/>
+          <w:szCs w:val="28"/>
+        </w:rPr>
+        <w:t>If there is no Maid of Honour, then the Groom MUST choose someone willing from those invited to the ceremony.</w:t>
+      </w:r>
+    </w:p>
+    <w:p>
+      <w:pPr>
+        <w:pStyle w:val="NormalWeb"/>
+        <w:spacing w:before="0" w:beforeAutospacing="0" w:after="0" w:afterAutospacing="0"/>
+        <w:ind w:left="1440"/>
+        <w:textAlignment w:val="baseline"/>
+        <w:rPr>
+          <w:rFonts w:ascii="Calibri" w:hAnsi="Calibri" w:cs="Calibri"/>
+          <w:color w:val="000000"/>
+          <w:sz w:val="28"/>
+          <w:szCs w:val="28"/>
+        </w:rPr>
+      </w:pPr>
+    </w:p>
+    <w:p>
+      <w:pPr>
+        <w:pStyle w:val="NormalWeb"/>
+        <w:numPr>
+          <w:ilvl w:val="0"/>
+          <w:numId w:val="49"/>
+        </w:numPr>
+        <w:spacing w:before="0" w:beforeAutospacing="0" w:after="0" w:afterAutospacing="0"/>
+        <w:textAlignment w:val="baseline"/>
+        <w:rPr>
+          <w:rFonts w:ascii="Calibri" w:hAnsi="Calibri" w:cs="Calibri"/>
+          <w:color w:val="000000"/>
+          <w:sz w:val="28"/>
+          <w:szCs w:val="28"/>
+        </w:rPr>
+      </w:pPr>
+      <w:r>
+        <w:rPr>
+          <w:rFonts w:ascii="Calibri" w:hAnsi="Calibri" w:cs="Calibri"/>
+          <w:color w:val="000000"/>
+          <w:sz w:val="28"/>
+          <w:szCs w:val="28"/>
+        </w:rPr>
+        <w:t>All weddings have a Flower</w:t>
       </w:r>
       <w:r>
         <w:rPr>
@@ -283,7 +345,6 @@
           <w:color w:val="000000"/>
           <w:sz w:val="28"/>
           <w:szCs w:val="28"/>
-          <w:lang w:val="en-AU" w:eastAsia="en-AU"/>
         </w:rPr>
         <w:t xml:space="preserve"> </w:t>
       </w:r>
@@ -293,22 +354,56 @@
           <w:color w:val="000000"/>
           <w:sz w:val="28"/>
           <w:szCs w:val="28"/>
-          <w:lang w:val="en-AU" w:eastAsia="en-AU"/>
         </w:rPr>
-        <w:t>girl comes down aisle</w:t>
+        <w:t>G</w:t>
+      </w:r>
+      <w:r>
+        <w:rPr>
+          <w:rFonts w:ascii="Calibri" w:hAnsi="Calibri" w:cs="Calibri"/>
+          <w:color w:val="000000"/>
+          <w:sz w:val="28"/>
+          <w:szCs w:val="28"/>
+        </w:rPr>
+        <w:t>irl</w:t>
+      </w:r>
+      <w:r>
+        <w:rPr>
+          <w:rFonts w:ascii="Calibri" w:hAnsi="Calibri" w:cs="Calibri"/>
+          <w:color w:val="000000"/>
+          <w:sz w:val="28"/>
+          <w:szCs w:val="28"/>
+        </w:rPr>
+        <w:t>.</w:t>
       </w:r>
     </w:p>
     <w:p>
       <w:pPr>
-        <w:ind w:left="360"/>
-        <w:jc w:val="center"/>
+        <w:pStyle w:val="NormalWeb"/>
+        <w:spacing w:before="0" w:beforeAutospacing="0" w:after="0" w:afterAutospacing="0"/>
+        <w:ind w:left="720"/>
         <w:textAlignment w:val="baseline"/>
         <w:rPr>
           <w:rFonts w:ascii="Calibri" w:hAnsi="Calibri" w:cs="Calibri"/>
           <w:color w:val="000000"/>
           <w:sz w:val="28"/>
           <w:szCs w:val="28"/>
-          <w:lang w:val="en-AU" w:eastAsia="en-AU"/>
+        </w:rPr>
+      </w:pPr>
+    </w:p>
+    <w:p>
+      <w:pPr>
+        <w:pStyle w:val="NormalWeb"/>
+        <w:numPr>
+          <w:ilvl w:val="0"/>
+          <w:numId w:val="49"/>
+        </w:numPr>
+        <w:spacing w:before="0" w:beforeAutospacing="0" w:after="0" w:afterAutospacing="0"/>
+        <w:textAlignment w:val="baseline"/>
+        <w:rPr>
+          <w:rFonts w:ascii="Calibri" w:hAnsi="Calibri" w:cs="Calibri"/>
+          <w:color w:val="000000"/>
+          <w:sz w:val="28"/>
+          <w:szCs w:val="28"/>
         </w:rPr>
       </w:pPr>
       <w:r>
@@ -317,22 +412,49 @@
           <w:color w:val="000000"/>
           <w:sz w:val="28"/>
           <w:szCs w:val="28"/>
-          <w:lang w:val="en-AU" w:eastAsia="en-AU"/>
         </w:rPr>
-        <w:t>Bride comes down aisle (with Father)</w:t>
+        <w:t>All weddings have a Marriage Officiant</w:t>
+      </w:r>
+      <w:r>
+        <w:rPr>
+          <w:rFonts w:ascii="Calibri" w:hAnsi="Calibri" w:cs="Calibri"/>
+          <w:color w:val="000000"/>
+          <w:sz w:val="28"/>
+          <w:szCs w:val="28"/>
+        </w:rPr>
+        <w:t>.</w:t>
       </w:r>
     </w:p>
     <w:p>
       <w:pPr>
-        <w:ind w:left="360"/>
-        <w:jc w:val="center"/>
+        <w:pStyle w:val="ListParagraph"/>
+        <w:numPr>
+          <w:ilvl w:val="0"/>
+          <w:numId w:val="0"/>
+        </w:numPr>
+        <w:ind w:left="720"/>
+        <w:rPr>
+          <w:rFonts w:ascii="Calibri" w:hAnsi="Calibri" w:cs="Calibri"/>
+          <w:color w:val="000000"/>
+          <w:sz w:val="28"/>
+          <w:szCs w:val="28"/>
+        </w:rPr>
+      </w:pPr>
+    </w:p>
+    <w:p>
+      <w:pPr>
+        <w:pStyle w:val="NormalWeb"/>
+        <w:numPr>
+          <w:ilvl w:val="0"/>
+          <w:numId w:val="49"/>
+        </w:numPr>
+        <w:spacing w:before="0" w:beforeAutospacing="0" w:after="0" w:afterAutospacing="0"/>
         <w:textAlignment w:val="baseline"/>
         <w:rPr>
           <w:rFonts w:ascii="Calibri" w:hAnsi="Calibri" w:cs="Calibri"/>
           <w:color w:val="000000"/>
           <w:sz w:val="28"/>
           <w:szCs w:val="28"/>
-          <w:lang w:val="en-AU" w:eastAsia="en-AU"/>
         </w:rPr>
       </w:pPr>
       <w:r>
@@ -341,129 +463,19 @@
           <w:color w:val="000000"/>
           <w:sz w:val="28"/>
           <w:szCs w:val="28"/>
-          <w:lang w:val="en-AU" w:eastAsia="en-AU"/>
         </w:rPr>
-        <w:t>Marriage Officiant speaks about love</w:t>
+        <w:t>Objections to weddings must be backed up with evidence, and the Bartenders decid</w:t>
       </w:r>
-    </w:p>
-    <w:p>
-      <w:pPr>
-        <w:ind w:left="360"/>
-        <w:jc w:val="center"/>
-        <w:textAlignment w:val="baseline"/>
-        <w:rPr>
-          <w:rFonts w:ascii="Calibri" w:hAnsi="Calibri" w:cs="Calibri"/>
-          <w:color w:val="000000"/>
-          <w:sz w:val="28"/>
-          <w:szCs w:val="28"/>
-          <w:lang w:val="en-AU" w:eastAsia="en-AU"/>
-        </w:rPr>
-      </w:pPr>
+      <w:bookmarkStart w:id="0" w:name="_GoBack"/>
+      <w:bookmarkEnd w:id="0"/>
       <w:r>
         <w:rPr>
           <w:rFonts w:ascii="Calibri" w:hAnsi="Calibri" w:cs="Calibri"/>
           <w:color w:val="000000"/>
           <w:sz w:val="28"/>
           <w:szCs w:val="28"/>
-          <w:lang w:val="en-AU" w:eastAsia="en-AU"/>
         </w:rPr>
-        <w:t>Marriage Officiant asks for any objections</w:t>
-      </w:r>
-    </w:p>
-    <w:p>
-      <w:pPr>
-        <w:ind w:left="360"/>
-        <w:jc w:val="center"/>
-        <w:textAlignment w:val="baseline"/>
-        <w:rPr>
-          <w:rFonts w:ascii="Calibri" w:hAnsi="Calibri" w:cs="Calibri"/>
-          <w:color w:val="000000"/>
-          <w:sz w:val="28"/>
-          <w:szCs w:val="28"/>
-          <w:lang w:val="en-AU" w:eastAsia="en-AU"/>
-        </w:rPr>
-      </w:pPr>
-      <w:r>
-        <w:rPr>
-          <w:rFonts w:ascii="Calibri" w:hAnsi="Calibri" w:cs="Calibri"/>
-          <w:color w:val="000000"/>
-          <w:sz w:val="28"/>
-          <w:szCs w:val="28"/>
-          <w:lang w:val="en-AU" w:eastAsia="en-AU"/>
-        </w:rPr>
-        <w:t>Bride and Groom exchange vows</w:t>
-      </w:r>
-    </w:p>
-    <w:p>
-      <w:pPr>
-        <w:ind w:left="360"/>
-        <w:jc w:val="center"/>
-        <w:textAlignment w:val="baseline"/>
-        <w:rPr>
-          <w:rFonts w:ascii="Calibri" w:hAnsi="Calibri" w:cs="Calibri"/>
-          <w:color w:val="000000"/>
-          <w:sz w:val="28"/>
-          <w:szCs w:val="28"/>
-          <w:lang w:val="en-AU" w:eastAsia="en-AU"/>
-        </w:rPr>
-      </w:pPr>
-      <w:r>
-        <w:rPr>
-          <w:rFonts w:ascii="Calibri" w:hAnsi="Calibri" w:cs="Calibri"/>
-          <w:color w:val="000000"/>
-          <w:sz w:val="28"/>
-          <w:szCs w:val="28"/>
-          <w:lang w:val="en-AU" w:eastAsia="en-AU"/>
-        </w:rPr>
-        <w:t>Bride and Groom exchange rings</w:t>
-      </w:r>
-    </w:p>
-    <w:p>
-      <w:pPr>
-        <w:ind w:left="360"/>
-        <w:jc w:val="center"/>
-        <w:textAlignment w:val="baseline"/>
-        <w:rPr>
-          <w:rFonts w:ascii="Calibri" w:hAnsi="Calibri" w:cs="Calibri"/>
-          <w:color w:val="000000"/>
-          <w:sz w:val="28"/>
-          <w:szCs w:val="28"/>
-          <w:lang w:val="en-AU" w:eastAsia="en-AU"/>
-        </w:rPr>
-      </w:pPr>
-      <w:r>
-        <w:rPr>
-          <w:rFonts w:ascii="Calibri" w:hAnsi="Calibri" w:cs="Calibri"/>
-          <w:color w:val="000000"/>
-          <w:sz w:val="28"/>
-          <w:szCs w:val="28"/>
-          <w:lang w:val="en-AU" w:eastAsia="en-AU"/>
-        </w:rPr>
-        <w:t>They say I Do</w:t>
-      </w:r>
-    </w:p>
-    <w:p>
-      <w:pPr>
-        <w:ind w:left="360"/>
-        <w:jc w:val="center"/>
-        <w:textAlignment w:val="baseline"/>
-        <w:rPr>
-          <w:rFonts w:ascii="Calibri" w:hAnsi="Calibri" w:cs="Calibri"/>
-          <w:color w:val="000000"/>
-          <w:sz w:val="28"/>
-          <w:szCs w:val="28"/>
-          <w:lang w:val="en-AU" w:eastAsia="en-AU"/>
-        </w:rPr>
-      </w:pPr>
-      <w:r>
-        <w:rPr>
-          <w:rFonts w:ascii="Calibri" w:hAnsi="Calibri" w:cs="Calibri"/>
-          <w:color w:val="000000"/>
-          <w:sz w:val="28"/>
-          <w:szCs w:val="28"/>
-          <w:lang w:val="en-AU" w:eastAsia="en-AU"/>
-        </w:rPr>
-        <w:t>Throw the bouquet</w:t>
+        <w:t>e whether the evidence is good enough.</w:t>
       </w:r>
     </w:p>
     <w:p>
@@ -1846,7 +1858,7 @@
     <w:nsid w:val="5C96357E"/>
     <w:multiLevelType w:val="hybridMultilevel"/>
     <w:tmpl w:val="0C09000F"/>
-    <w:lvl w:ilvl="0">
+    <w:lvl w:ilvl="0" w:tplc="7EAE801E">
       <w:start w:val="1"/>
       <w:numFmt w:val="decimal"/>
       <w:lvlText w:val="%1."/>
@@ -1859,7 +1871,7 @@
         <w:sz w:val="20"/>
       </w:rPr>
     </w:lvl>
-    <w:lvl w:ilvl="1">
+    <w:lvl w:ilvl="1" w:tplc="6AE079C4">
       <w:start w:val="1"/>
       <w:numFmt w:val="lowerLetter"/>
       <w:lvlText w:val="%2."/>
@@ -1872,7 +1884,7 @@
         <w:sz w:val="20"/>
       </w:rPr>
     </w:lvl>
-    <w:lvl w:ilvl="2" w:tentative="1">
+    <w:lvl w:ilvl="2" w:tplc="DBD6259A" w:tentative="1">
       <w:start w:val="1"/>
       <w:numFmt w:val="lowerRoman"/>
       <w:lvlText w:val="%3."/>
@@ -1885,7 +1897,7 @@
         <w:sz w:val="20"/>
       </w:rPr>
     </w:lvl>
-    <w:lvl w:ilvl="3" w:tentative="1">
+    <w:lvl w:ilvl="3" w:tplc="0FBE3AF6" w:tentative="1">
       <w:start w:val="1"/>
       <w:numFmt w:val="decimal"/>
       <w:lvlText w:val="%4."/>
@@ -1898,7 +1910,7 @@
         <w:sz w:val="20"/>
       </w:rPr>
     </w:lvl>
-    <w:lvl w:ilvl="4" w:tentative="1">
+    <w:lvl w:ilvl="4" w:tplc="752A4F86" w:tentative="1">
       <w:start w:val="1"/>
       <w:numFmt w:val="lowerLetter"/>
       <w:lvlText w:val="%5."/>
@@ -1911,7 +1923,7 @@
         <w:sz w:val="20"/>
       </w:rPr>
     </w:lvl>
-    <w:lvl w:ilvl="5" w:tentative="1">
+    <w:lvl w:ilvl="5" w:tplc="5D9460CE" w:tentative="1">
       <w:start w:val="1"/>
       <w:numFmt w:val="lowerRoman"/>
       <w:lvlText w:val="%6."/>
@@ -1924,7 +1936,7 @@
         <w:sz w:val="20"/>
       </w:rPr>
     </w:lvl>
-    <w:lvl w:ilvl="6" w:tentative="1">
+    <w:lvl w:ilvl="6" w:tplc="57E42992" w:tentative="1">
       <w:start w:val="1"/>
       <w:numFmt w:val="decimal"/>
       <w:lvlText w:val="%7."/>
@@ -1937,7 +1949,7 @@
         <w:sz w:val="20"/>
       </w:rPr>
     </w:lvl>
-    <w:lvl w:ilvl="7" w:tentative="1">
+    <w:lvl w:ilvl="7" w:tplc="3F9A8988" w:tentative="1">
       <w:start w:val="1"/>
       <w:numFmt w:val="lowerLetter"/>
       <w:lvlText w:val="%8."/>
@@ -1950,7 +1962,7 @@
         <w:sz w:val="20"/>
       </w:rPr>
     </w:lvl>
-    <w:lvl w:ilvl="8" w:tentative="1">
+    <w:lvl w:ilvl="8" w:tplc="AE08178E" w:tentative="1">
       <w:start w:val="1"/>
       <w:numFmt w:val="lowerRoman"/>
       <w:lvlText w:val="%9."/>
@@ -2752,6 +2764,155 @@
       </w:pPr>
       <w:rPr>
         <w:rFonts w:ascii="Wingdings" w:hAnsi="Wingdings" w:hint="default"/>
+      </w:rPr>
+    </w:lvl>
+  </w:abstractNum>
+  <w:abstractNum w:abstractNumId="21" w15:restartNumberingAfterBreak="0">
+    <w:nsid w:val="799D5171"/>
+    <w:multiLevelType w:val="multilevel"/>
+    <w:tmpl w:val="3EE4FC5A"/>
+    <w:lvl w:ilvl="0">
+      <w:start w:val="1"/>
+      <w:numFmt w:val="bullet"/>
+      <w:lvlText w:val=""/>
+      <w:lvlJc w:val="left"/>
+      <w:pPr>
+        <w:tabs>
+          <w:tab w:val="num" w:pos="720"/>
+        </w:tabs>
+        <w:ind w:left="720" w:hanging="360"/>
+      </w:pPr>
+      <w:rPr>
+        <w:rFonts w:ascii="Symbol" w:hAnsi="Symbol" w:hint="default"/>
+        <w:sz w:val="20"/>
+      </w:rPr>
+    </w:lvl>
+    <w:lvl w:ilvl="1">
+      <w:start w:val="1"/>
+      <w:numFmt w:val="bullet"/>
+      <w:lvlText w:val="o"/>
+      <w:lvlJc w:val="left"/>
+      <w:pPr>
+        <w:tabs>
+          <w:tab w:val="num" w:pos="1440"/>
+        </w:tabs>
+        <w:ind w:left="1440" w:hanging="360"/>
+      </w:pPr>
+      <w:rPr>
+        <w:rFonts w:ascii="Courier New" w:hAnsi="Courier New" w:hint="default"/>
+        <w:sz w:val="20"/>
+      </w:rPr>
+    </w:lvl>
+    <w:lvl w:ilvl="2" w:tentative="1">
+      <w:start w:val="1"/>
+      <w:numFmt w:val="bullet"/>
+      <w:lvlText w:val=""/>
+      <w:lvlJc w:val="left"/>
+      <w:pPr>
+        <w:tabs>
+          <w:tab w:val="num" w:pos="2160"/>
+        </w:tabs>
+        <w:ind w:left="2160" w:hanging="360"/>
+      </w:pPr>
+      <w:rPr>
+        <w:rFonts w:ascii="Wingdings" w:hAnsi="Wingdings" w:hint="default"/>
+        <w:sz w:val="20"/>
+      </w:rPr>
+    </w:lvl>
+    <w:lvl w:ilvl="3" w:tentative="1">
+      <w:start w:val="1"/>
+      <w:numFmt w:val="bullet"/>
+      <w:lvlText w:val=""/>
+      <w:lvlJc w:val="left"/>
+      <w:pPr>
+        <w:tabs>
+          <w:tab w:val="num" w:pos="2880"/>
+        </w:tabs>
+        <w:ind w:left="2880" w:hanging="360"/>
+      </w:pPr>
+      <w:rPr>
+        <w:rFonts w:ascii="Wingdings" w:hAnsi="Wingdings" w:hint="default"/>
+        <w:sz w:val="20"/>
+      </w:rPr>
+    </w:lvl>
+    <w:lvl w:ilvl="4" w:tentative="1">
+      <w:start w:val="1"/>
+      <w:numFmt w:val="bullet"/>
+      <w:lvlText w:val=""/>
+      <w:lvlJc w:val="left"/>
+      <w:pPr>
+        <w:tabs>
+          <w:tab w:val="num" w:pos="3600"/>
+        </w:tabs>
+        <w:ind w:left="3600" w:hanging="360"/>
+      </w:pPr>
+      <w:rPr>
+        <w:rFonts w:ascii="Wingdings" w:hAnsi="Wingdings" w:hint="default"/>
+        <w:sz w:val="20"/>
+      </w:rPr>
+    </w:lvl>
+    <w:lvl w:ilvl="5" w:tentative="1">
+      <w:start w:val="1"/>
+      <w:numFmt w:val="bullet"/>
+      <w:lvlText w:val=""/>
+      <w:lvlJc w:val="left"/>
+      <w:pPr>
+        <w:tabs>
+          <w:tab w:val="num" w:pos="4320"/>
+        </w:tabs>
+        <w:ind w:left="4320" w:hanging="360"/>
+      </w:pPr>
+      <w:rPr>
+        <w:rFonts w:ascii="Wingdings" w:hAnsi="Wingdings" w:hint="default"/>
+        <w:sz w:val="20"/>
+      </w:rPr>
+    </w:lvl>
+    <w:lvl w:ilvl="6" w:tentative="1">
+      <w:start w:val="1"/>
+      <w:numFmt w:val="bullet"/>
+      <w:lvlText w:val=""/>
+      <w:lvlJc w:val="left"/>
+      <w:pPr>
+        <w:tabs>
+          <w:tab w:val="num" w:pos="5040"/>
+        </w:tabs>
+        <w:ind w:left="5040" w:hanging="360"/>
+      </w:pPr>
+      <w:rPr>
+        <w:rFonts w:ascii="Wingdings" w:hAnsi="Wingdings" w:hint="default"/>
+        <w:sz w:val="20"/>
+      </w:rPr>
+    </w:lvl>
+    <w:lvl w:ilvl="7" w:tentative="1">
+      <w:start w:val="1"/>
+      <w:numFmt w:val="bullet"/>
+      <w:lvlText w:val=""/>
+      <w:lvlJc w:val="left"/>
+      <w:pPr>
+        <w:tabs>
+          <w:tab w:val="num" w:pos="5760"/>
+        </w:tabs>
+        <w:ind w:left="5760" w:hanging="360"/>
+      </w:pPr>
+      <w:rPr>
+        <w:rFonts w:ascii="Wingdings" w:hAnsi="Wingdings" w:hint="default"/>
+        <w:sz w:val="20"/>
+      </w:rPr>
+    </w:lvl>
+    <w:lvl w:ilvl="8" w:tentative="1">
+      <w:start w:val="1"/>
+      <w:numFmt w:val="bullet"/>
+      <w:lvlText w:val=""/>
+      <w:lvlJc w:val="left"/>
+      <w:pPr>
+        <w:tabs>
+          <w:tab w:val="num" w:pos="6480"/>
+        </w:tabs>
+        <w:ind w:left="6480" w:hanging="360"/>
+      </w:pPr>
+      <w:rPr>
+        <w:rFonts w:ascii="Wingdings" w:hAnsi="Wingdings" w:hint="default"/>
+        <w:sz w:val="20"/>
       </w:rPr>
     </w:lvl>
   </w:abstractNum>
@@ -2898,6 +3059,9 @@
   </w:num>
   <w:num w:numId="48">
     <w:abstractNumId w:val="6"/>
+  </w:num>
+  <w:num w:numId="49">
+    <w:abstractNumId w:val="21"/>
   </w:num>
 </w:numbering>
 </file>
@@ -4739,21 +4903,6 @@
 </file>
 
 <file path=customXml/item1.xml><?xml version="1.0" encoding="utf-8"?>
-<p:properties xmlns:p="http://schemas.microsoft.com/office/2006/metadata/properties" xmlns:xsi="http://www.w3.org/2001/XMLSchema-instance" xmlns:pc="http://schemas.microsoft.com/office/infopath/2007/PartnerControls">
-  <documentManagement/>
-</p:properties>
-</file>
-
-<file path=customXml/item2.xml><?xml version="1.0" encoding="utf-8"?>
-<?mso-contentType ?>
-<FormTemplates xmlns="http://schemas.microsoft.com/sharepoint/v3/contenttype/forms">
-  <Display>DocumentLibraryForm</Display>
-  <Edit>DocumentLibraryForm</Edit>
-  <New>DocumentLibraryForm</New>
-</FormTemplates>
-</file>
-
-<file path=customXml/item3.xml><?xml version="1.0" encoding="utf-8"?>
 <ct:contentTypeSchema xmlns:ct="http://schemas.microsoft.com/office/2006/metadata/contentType" xmlns:ma="http://schemas.microsoft.com/office/2006/metadata/properties/metaAttributes" ct:_="" ma:_="" ma:contentTypeName="Document" ma:contentTypeID="0x010100B92B2F69DD9B314193764FAFF167AA0C" ma:contentTypeVersion="0" ma:contentTypeDescription="Create a new document." ma:contentTypeScope="" ma:versionID="da23d5804d29f87494f2d911ddb056a0">
   <xsd:schema xmlns:xsd="http://www.w3.org/2001/XMLSchema" xmlns:xs="http://www.w3.org/2001/XMLSchema" xmlns:p="http://schemas.microsoft.com/office/2006/metadata/properties" targetNamespace="http://schemas.microsoft.com/office/2006/metadata/properties" ma:root="true" ma:fieldsID="c64490b4aec6201516c3a874156f37b2">
     <xsd:element name="properties">
@@ -4867,28 +5016,26 @@
 </ct:contentTypeSchema>
 </file>
 
+<file path=customXml/item2.xml><?xml version="1.0" encoding="utf-8"?>
+<?mso-contentType ?>
+<FormTemplates xmlns="http://schemas.microsoft.com/sharepoint/v3/contenttype/forms">
+  <Display>DocumentLibraryForm</Display>
+  <Edit>DocumentLibraryForm</Edit>
+  <New>DocumentLibraryForm</New>
+</FormTemplates>
+</file>
+
+<file path=customXml/item3.xml><?xml version="1.0" encoding="utf-8"?>
+<p:properties xmlns:p="http://schemas.microsoft.com/office/2006/metadata/properties" xmlns:xsi="http://www.w3.org/2001/XMLSchema-instance" xmlns:pc="http://schemas.microsoft.com/office/infopath/2007/PartnerControls">
+  <documentManagement/>
+</p:properties>
+</file>
+
 <file path=customXml/item4.xml><?xml version="1.0" encoding="utf-8"?>
 <b:Sources xmlns:b="http://schemas.openxmlformats.org/officeDocument/2006/bibliography" xmlns="http://schemas.openxmlformats.org/officeDocument/2006/bibliography" SelectedStyle="\APA.XSL" StyleName="APA"/>
 </file>
 
 <file path=customXml/itemProps1.xml><?xml version="1.0" encoding="utf-8"?>
-<ds:datastoreItem xmlns:ds="http://schemas.openxmlformats.org/officeDocument/2006/customXml" ds:itemID="{30524C3B-CC4A-42EC-A413-52BA5F567385}">
-  <ds:schemaRefs>
-    <ds:schemaRef ds:uri="http://schemas.microsoft.com/office/2006/metadata/properties"/>
-    <ds:schemaRef ds:uri="http://schemas.microsoft.com/office/infopath/2007/PartnerControls"/>
-  </ds:schemaRefs>
-</ds:datastoreItem>
-</file>
-
-<file path=customXml/itemProps2.xml><?xml version="1.0" encoding="utf-8"?>
-<ds:datastoreItem xmlns:ds="http://schemas.openxmlformats.org/officeDocument/2006/customXml" ds:itemID="{1596E158-BC1E-431C-9C1E-5AB8AB06B2A6}">
-  <ds:schemaRefs>
-    <ds:schemaRef ds:uri="http://schemas.microsoft.com/sharepoint/v3/contenttype/forms"/>
-  </ds:schemaRefs>
-</ds:datastoreItem>
-</file>
-
-<file path=customXml/itemProps3.xml><?xml version="1.0" encoding="utf-8"?>
 <ds:datastoreItem xmlns:ds="http://schemas.openxmlformats.org/officeDocument/2006/customXml" ds:itemID="{4F12D76D-66BF-424F-958E-304D739342B2}">
   <ds:schemaRefs>
     <ds:schemaRef ds:uri="http://schemas.microsoft.com/office/2006/metadata/contentType"/>
@@ -4904,8 +5051,25 @@
 </ds:datastoreItem>
 </file>
 
+<file path=customXml/itemProps2.xml><?xml version="1.0" encoding="utf-8"?>
+<ds:datastoreItem xmlns:ds="http://schemas.openxmlformats.org/officeDocument/2006/customXml" ds:itemID="{1596E158-BC1E-431C-9C1E-5AB8AB06B2A6}">
+  <ds:schemaRefs>
+    <ds:schemaRef ds:uri="http://schemas.microsoft.com/sharepoint/v3/contenttype/forms"/>
+  </ds:schemaRefs>
+</ds:datastoreItem>
+</file>
+
+<file path=customXml/itemProps3.xml><?xml version="1.0" encoding="utf-8"?>
+<ds:datastoreItem xmlns:ds="http://schemas.openxmlformats.org/officeDocument/2006/customXml" ds:itemID="{30524C3B-CC4A-42EC-A413-52BA5F567385}">
+  <ds:schemaRefs>
+    <ds:schemaRef ds:uri="http://schemas.microsoft.com/office/2006/metadata/properties"/>
+    <ds:schemaRef ds:uri="http://schemas.microsoft.com/office/infopath/2007/PartnerControls"/>
+  </ds:schemaRefs>
+</ds:datastoreItem>
+</file>
+
 <file path=customXml/itemProps4.xml><?xml version="1.0" encoding="utf-8"?>
-<ds:datastoreItem xmlns:ds="http://schemas.openxmlformats.org/officeDocument/2006/customXml" ds:itemID="{4977F8E4-69EC-4E45-8D80-D63A0DA89B18}">
+<ds:datastoreItem xmlns:ds="http://schemas.openxmlformats.org/officeDocument/2006/customXml" ds:itemID="{07EB497E-CA1B-4DA6-BE17-0DCF62D86BD4}">
   <ds:schemaRefs>
     <ds:schemaRef ds:uri="http://schemas.openxmlformats.org/officeDocument/2006/bibliography"/>
   </ds:schemaRefs>

</xml_diff>